<commit_message>
Included InserTextIntoWordTableFromDataTable method on WordAdapter Class
</commit_message>
<xml_diff>
--- a/DocImage/template.docx
+++ b/DocImage/template.docx
@@ -620,12 +620,31 @@
         <w:tblCaption w:val="BreakDown"/>
       </w:tblPr>
       <w:tblGrid>
-        <w:gridCol w:w="8494"/>
+        <w:gridCol w:w="4252"/>
+        <w:gridCol w:w="4252"/>
       </w:tblGrid>
       <w:tr>
         <w:tc>
           <w:tcPr>
-            <w:tcW w:w="8494" w:type="dxa"/>
+            <w:tcW w:w="4252" w:type="dxa"/>
+          </w:tcPr>
+          <w:p>
+            <w:pPr>
+              <w:jc w:val="both"/>
+              <w:rPr>
+                <w:rFonts w:ascii="Arial" w:eastAsia="Times New Roman" w:hAnsi="Arial" w:cs="Arial"/>
+                <w:color w:val="000000"/>
+                <w:sz w:val="21"/>
+                <w:szCs w:val="21"/>
+                <w:lang w:eastAsia="pt-BR"/>
+              </w:rPr>
+            </w:pPr>
+            <w:bookmarkStart w:id="0" w:name="_GoBack" w:colFirst="1" w:colLast="1"/>
+          </w:p>
+        </w:tc>
+        <w:tc>
+          <w:tcPr>
+            <w:tcW w:w="4252" w:type="dxa"/>
           </w:tcPr>
           <w:p>
             <w:pPr>
@@ -641,6 +660,7 @@
           </w:p>
         </w:tc>
       </w:tr>
+      <w:bookmarkEnd w:id="0"/>
     </w:tbl>
     <w:p>
       <w:pPr>
@@ -1374,8 +1394,6 @@
                 <w:lang w:eastAsia="pt-BR"/>
               </w:rPr>
             </w:pPr>
-            <w:bookmarkStart w:id="0" w:name="_GoBack"/>
-            <w:bookmarkEnd w:id="0"/>
           </w:p>
         </w:tc>
       </w:tr>

</xml_diff>

<commit_message>
Modified Template and Test Program
</commit_message>
<xml_diff>
--- a/DocImage/template.docx
+++ b/DocImage/template.docx
@@ -1,6 +1,6 @@
 
 <file path=word/document.xml><?xml version="1.0" encoding="utf-8"?>
-<w:document xmlns:wpc="http://schemas.microsoft.com/office/word/2010/wordprocessingCanvas" xmlns:cx="http://schemas.microsoft.com/office/drawing/2014/chartex" xmlns:cx1="http://schemas.microsoft.com/office/drawing/2015/9/8/chartex" xmlns:cx2="http://schemas.microsoft.com/office/drawing/2015/10/21/chartex" xmlns:cx3="http://schemas.microsoft.com/office/drawing/2016/5/9/chartex" xmlns:cx4="http://schemas.microsoft.com/office/drawing/2016/5/10/chartex" xmlns:cx5="http://schemas.microsoft.com/office/drawing/2016/5/11/chartex" xmlns:cx6="http://schemas.microsoft.com/office/drawing/2016/5/12/chartex" xmlns:cx7="http://schemas.microsoft.com/office/drawing/2016/5/13/chartex" xmlns:cx8="http://schemas.microsoft.com/office/drawing/2016/5/14/chartex" xmlns:mc="http://schemas.openxmlformats.org/markup-compatibility/2006" xmlns:aink="http://schemas.microsoft.com/office/drawing/2016/ink" xmlns:am3d="http://schemas.microsoft.com/office/drawing/2017/model3d" xmlns:o="urn:schemas-microsoft-com:office:office" xmlns:r="http://schemas.openxmlformats.org/officeDocument/2006/relationships" xmlns:m="http://schemas.openxmlformats.org/officeDocument/2006/math" xmlns:v="urn:schemas-microsoft-com:vml" xmlns:wp14="http://schemas.microsoft.com/office/word/2010/wordprocessingDrawing" xmlns:wp="http://schemas.openxmlformats.org/drawingml/2006/wordprocessingDrawing" xmlns:w10="urn:schemas-microsoft-com:office:word" xmlns:w="http://schemas.openxmlformats.org/wordprocessingml/2006/main" xmlns:w14="http://schemas.microsoft.com/office/word/2010/wordml" xmlns:w15="http://schemas.microsoft.com/office/word/2012/wordml" xmlns:w16cid="http://schemas.microsoft.com/office/word/2016/wordml/cid" xmlns:w16se="http://schemas.microsoft.com/office/word/2015/wordml/symex" xmlns:wpg="http://schemas.microsoft.com/office/word/2010/wordprocessingGroup" xmlns:wpi="http://schemas.microsoft.com/office/word/2010/wordprocessingInk" xmlns:wne="http://schemas.microsoft.com/office/word/2006/wordml" xmlns:wps="http://schemas.microsoft.com/office/word/2010/wordprocessingShape" mc:Ignorable="w14 w15 w16se w16cid wp14">
+<w:document xmlns:wpc="http://schemas.microsoft.com/office/word/2010/wordprocessingCanvas" xmlns:mc="http://schemas.openxmlformats.org/markup-compatibility/2006" xmlns:o="urn:schemas-microsoft-com:office:office" xmlns:r="http://schemas.openxmlformats.org/officeDocument/2006/relationships" xmlns:m="http://schemas.openxmlformats.org/officeDocument/2006/math" xmlns:v="urn:schemas-microsoft-com:vml" xmlns:wp14="http://schemas.microsoft.com/office/word/2010/wordprocessingDrawing" xmlns:wp="http://schemas.openxmlformats.org/drawingml/2006/wordprocessingDrawing" xmlns:w10="urn:schemas-microsoft-com:office:word" xmlns:w="http://schemas.openxmlformats.org/wordprocessingml/2006/main" xmlns:w14="http://schemas.microsoft.com/office/word/2010/wordml" xmlns:w15="http://schemas.microsoft.com/office/word/2012/wordml" xmlns:wpg="http://schemas.microsoft.com/office/word/2010/wordprocessingGroup" xmlns:wpi="http://schemas.microsoft.com/office/word/2010/wordprocessingInk" xmlns:wne="http://schemas.microsoft.com/office/word/2006/wordml" xmlns:wps="http://schemas.microsoft.com/office/word/2010/wordprocessingShape" mc:Ignorable="w14 w15 wp14">
   <w:body>
     <w:p>
       <w:pPr>
@@ -17,7 +17,6 @@
           <w:lang w:eastAsia="pt-BR"/>
         </w:rPr>
       </w:pPr>
-      <w:proofErr w:type="spellStart"/>
       <w:r>
         <w:rPr>
           <w:rFonts w:ascii="DauphinPlain" w:eastAsia="Times New Roman" w:hAnsi="DauphinPlain" w:cs="Times New Roman"/>
@@ -27,19 +26,7 @@
           <w:szCs w:val="105"/>
           <w:lang w:eastAsia="pt-BR"/>
         </w:rPr>
-        <w:t>Lorem</w:t>
-      </w:r>
-      <w:proofErr w:type="spellEnd"/>
-      <w:r>
-        <w:rPr>
-          <w:rFonts w:ascii="DauphinPlain" w:eastAsia="Times New Roman" w:hAnsi="DauphinPlain" w:cs="Times New Roman"/>
-          <w:color w:val="000000"/>
-          <w:kern w:val="36"/>
-          <w:sz w:val="105"/>
-          <w:szCs w:val="105"/>
-          <w:lang w:eastAsia="pt-BR"/>
-        </w:rPr>
-        <w:t xml:space="preserve"> Ipsum</w:t>
+        <w:t>Lorem Ipsum</w:t>
       </w:r>
     </w:p>
     <w:p>
@@ -608,43 +595,17 @@
       <w:tblPr>
         <w:tblStyle w:val="TableGrid"/>
         <w:tblW w:w="0" w:type="auto"/>
-        <w:tblBorders>
-          <w:top w:val="none" w:sz="0" w:space="0" w:color="auto"/>
-          <w:left w:val="none" w:sz="0" w:space="0" w:color="auto"/>
-          <w:bottom w:val="none" w:sz="0" w:space="0" w:color="auto"/>
-          <w:right w:val="none" w:sz="0" w:space="0" w:color="auto"/>
-          <w:insideH w:val="none" w:sz="0" w:space="0" w:color="auto"/>
-          <w:insideV w:val="none" w:sz="0" w:space="0" w:color="auto"/>
-        </w:tblBorders>
         <w:tblLook w:val="04A0" w:firstRow="1" w:lastRow="0" w:firstColumn="1" w:lastColumn="0" w:noHBand="0" w:noVBand="1"/>
         <w:tblCaption w:val="BreakDown"/>
       </w:tblPr>
       <w:tblGrid>
-        <w:gridCol w:w="4252"/>
-        <w:gridCol w:w="4252"/>
+        <w:gridCol w:w="4247"/>
+        <w:gridCol w:w="4247"/>
       </w:tblGrid>
       <w:tr>
         <w:tc>
           <w:tcPr>
-            <w:tcW w:w="4252" w:type="dxa"/>
-          </w:tcPr>
-          <w:p>
-            <w:pPr>
-              <w:jc w:val="both"/>
-              <w:rPr>
-                <w:rFonts w:ascii="Arial" w:eastAsia="Times New Roman" w:hAnsi="Arial" w:cs="Arial"/>
-                <w:color w:val="000000"/>
-                <w:sz w:val="21"/>
-                <w:szCs w:val="21"/>
-                <w:lang w:eastAsia="pt-BR"/>
-              </w:rPr>
-            </w:pPr>
-            <w:bookmarkStart w:id="0" w:name="_GoBack" w:colFirst="1" w:colLast="1"/>
-          </w:p>
-        </w:tc>
-        <w:tc>
-          <w:tcPr>
-            <w:tcW w:w="4252" w:type="dxa"/>
+            <w:tcW w:w="4247" w:type="dxa"/>
           </w:tcPr>
           <w:p>
             <w:pPr>
@@ -659,729 +620,9 @@
             </w:pPr>
           </w:p>
         </w:tc>
-      </w:tr>
-      <w:bookmarkEnd w:id="0"/>
-    </w:tbl>
-    <w:p>
-      <w:pPr>
-        <w:shd w:val="clear" w:color="auto" w:fill="FFFFFF"/>
-        <w:spacing w:after="0" w:line="240" w:lineRule="auto"/>
-        <w:jc w:val="both"/>
-        <w:rPr>
-          <w:rFonts w:ascii="Arial" w:eastAsia="Times New Roman" w:hAnsi="Arial" w:cs="Arial"/>
-          <w:color w:val="000000"/>
-          <w:sz w:val="21"/>
-          <w:szCs w:val="21"/>
-          <w:lang w:eastAsia="pt-BR"/>
-        </w:rPr>
-      </w:pPr>
-    </w:p>
-    <w:p>
-      <w:pPr>
-        <w:shd w:val="clear" w:color="auto" w:fill="FFFFFF"/>
-        <w:spacing w:after="0" w:line="240" w:lineRule="auto"/>
-        <w:jc w:val="both"/>
-        <w:rPr>
-          <w:rFonts w:ascii="Arial" w:eastAsia="Times New Roman" w:hAnsi="Arial" w:cs="Arial"/>
-          <w:color w:val="000000"/>
-          <w:sz w:val="21"/>
-          <w:szCs w:val="21"/>
-          <w:lang w:eastAsia="pt-BR"/>
-        </w:rPr>
-      </w:pPr>
-    </w:p>
-    <w:p>
-      <w:pPr>
-        <w:shd w:val="clear" w:color="auto" w:fill="FFFFFF"/>
-        <w:spacing w:after="150" w:line="360" w:lineRule="atLeast"/>
-        <w:outlineLvl w:val="1"/>
-        <w:rPr>
-          <w:rFonts w:ascii="DauphinPlain" w:eastAsia="Times New Roman" w:hAnsi="DauphinPlain" w:cs="Arial"/>
-          <w:color w:val="000000"/>
-          <w:sz w:val="36"/>
-          <w:szCs w:val="36"/>
-          <w:lang w:eastAsia="pt-BR"/>
-        </w:rPr>
-      </w:pPr>
-      <w:r>
-        <w:rPr>
-          <w:rFonts w:ascii="DauphinPlain" w:eastAsia="Times New Roman" w:hAnsi="DauphinPlain" w:cs="Arial"/>
-          <w:color w:val="000000"/>
-          <w:sz w:val="36"/>
-          <w:szCs w:val="36"/>
-          <w:lang w:eastAsia="pt-BR"/>
-        </w:rPr>
-        <w:t>Porque nós o usamos?</w:t>
-      </w:r>
-    </w:p>
-    <w:p>
-      <w:pPr>
-        <w:shd w:val="clear" w:color="auto" w:fill="FFFFFF"/>
-        <w:spacing w:after="225" w:line="240" w:lineRule="auto"/>
-        <w:jc w:val="both"/>
-        <w:rPr>
-          <w:rFonts w:ascii="Arial" w:eastAsia="Times New Roman" w:hAnsi="Arial" w:cs="Arial"/>
-          <w:color w:val="000000"/>
-          <w:sz w:val="21"/>
-          <w:szCs w:val="21"/>
-          <w:lang w:eastAsia="pt-BR"/>
-        </w:rPr>
-      </w:pPr>
-      <w:r>
-        <w:rPr>
-          <w:rFonts w:ascii="Arial" w:eastAsia="Times New Roman" w:hAnsi="Arial" w:cs="Arial"/>
-          <w:color w:val="000000"/>
-          <w:sz w:val="21"/>
-          <w:szCs w:val="21"/>
-          <w:lang w:eastAsia="pt-BR"/>
-        </w:rPr>
-        <w:t xml:space="preserve">É um fato conhecido de todos que um leitor se distrairá com o conteúdo de texto legível de uma página quando estiver examinando sua diagramação. A vantagem de usar </w:t>
-      </w:r>
-      <w:proofErr w:type="spellStart"/>
-      <w:r>
-        <w:rPr>
-          <w:rFonts w:ascii="Arial" w:eastAsia="Times New Roman" w:hAnsi="Arial" w:cs="Arial"/>
-          <w:color w:val="000000"/>
-          <w:sz w:val="21"/>
-          <w:szCs w:val="21"/>
-          <w:lang w:eastAsia="pt-BR"/>
-        </w:rPr>
-        <w:t>Lorem</w:t>
-      </w:r>
-      <w:proofErr w:type="spellEnd"/>
-      <w:r>
-        <w:rPr>
-          <w:rFonts w:ascii="Arial" w:eastAsia="Times New Roman" w:hAnsi="Arial" w:cs="Arial"/>
-          <w:color w:val="000000"/>
-          <w:sz w:val="21"/>
-          <w:szCs w:val="21"/>
-          <w:lang w:eastAsia="pt-BR"/>
-        </w:rPr>
-        <w:t xml:space="preserve"> Ipsum é que ele tem uma distribuição normal de letras, ao contrário de "Conteúdo aqui, conteúdo aqui", fazendo com que ele tenha uma aparência similar </w:t>
-      </w:r>
-      <w:proofErr w:type="spellStart"/>
-      <w:r>
-        <w:rPr>
-          <w:rFonts w:ascii="Arial" w:eastAsia="Times New Roman" w:hAnsi="Arial" w:cs="Arial"/>
-          <w:color w:val="000000"/>
-          <w:sz w:val="21"/>
-          <w:szCs w:val="21"/>
-          <w:lang w:eastAsia="pt-BR"/>
-        </w:rPr>
-        <w:t>a</w:t>
-      </w:r>
-      <w:proofErr w:type="spellEnd"/>
-      <w:r>
-        <w:rPr>
-          <w:rFonts w:ascii="Arial" w:eastAsia="Times New Roman" w:hAnsi="Arial" w:cs="Arial"/>
-          <w:color w:val="000000"/>
-          <w:sz w:val="21"/>
-          <w:szCs w:val="21"/>
-          <w:lang w:eastAsia="pt-BR"/>
-        </w:rPr>
-        <w:t xml:space="preserve"> de um texto legível. Muitos softwares de publicação e editores de páginas na internet agora usam </w:t>
-      </w:r>
-      <w:proofErr w:type="spellStart"/>
-      <w:r>
-        <w:rPr>
-          <w:rFonts w:ascii="Arial" w:eastAsia="Times New Roman" w:hAnsi="Arial" w:cs="Arial"/>
-          <w:color w:val="000000"/>
-          <w:sz w:val="21"/>
-          <w:szCs w:val="21"/>
-          <w:lang w:eastAsia="pt-BR"/>
-        </w:rPr>
-        <w:t>Lorem</w:t>
-      </w:r>
-      <w:proofErr w:type="spellEnd"/>
-      <w:r>
-        <w:rPr>
-          <w:rFonts w:ascii="Arial" w:eastAsia="Times New Roman" w:hAnsi="Arial" w:cs="Arial"/>
-          <w:color w:val="000000"/>
-          <w:sz w:val="21"/>
-          <w:szCs w:val="21"/>
-          <w:lang w:eastAsia="pt-BR"/>
-        </w:rPr>
-        <w:t xml:space="preserve"> Ipsum como texto-modelo padrão, e uma rápida busca por '</w:t>
-      </w:r>
-      <w:proofErr w:type="spellStart"/>
-      <w:r>
-        <w:rPr>
-          <w:rFonts w:ascii="Arial" w:eastAsia="Times New Roman" w:hAnsi="Arial" w:cs="Arial"/>
-          <w:color w:val="000000"/>
-          <w:sz w:val="21"/>
-          <w:szCs w:val="21"/>
-          <w:lang w:eastAsia="pt-BR"/>
-        </w:rPr>
-        <w:t>lorem</w:t>
-      </w:r>
-      <w:proofErr w:type="spellEnd"/>
-      <w:r>
-        <w:rPr>
-          <w:rFonts w:ascii="Arial" w:eastAsia="Times New Roman" w:hAnsi="Arial" w:cs="Arial"/>
-          <w:color w:val="000000"/>
-          <w:sz w:val="21"/>
-          <w:szCs w:val="21"/>
-          <w:lang w:eastAsia="pt-BR"/>
-        </w:rPr>
-        <w:t xml:space="preserve"> ipsum' mostra vários websites ainda em sua fase de construção. Várias versões novas surgiram ao longo dos anos, eventualmente por acidente, e às vezes de propósito (injetando humor, e coisas do gênero).</w:t>
-      </w:r>
-    </w:p>
-    <w:p>
-      <w:pPr>
-        <w:shd w:val="clear" w:color="auto" w:fill="FFFFFF"/>
-        <w:spacing w:after="0" w:line="240" w:lineRule="auto"/>
-        <w:jc w:val="center"/>
-        <w:rPr>
-          <w:rFonts w:ascii="Arial" w:eastAsia="Times New Roman" w:hAnsi="Arial" w:cs="Arial"/>
-          <w:color w:val="000000"/>
-          <w:sz w:val="21"/>
-          <w:szCs w:val="21"/>
-          <w:lang w:eastAsia="pt-BR"/>
-        </w:rPr>
-      </w:pPr>
-      <w:r>
-        <w:rPr>
-          <w:rFonts w:ascii="Arial" w:eastAsia="Times New Roman" w:hAnsi="Arial" w:cs="Arial"/>
-          <w:color w:val="000000"/>
-          <w:sz w:val="21"/>
-          <w:szCs w:val="21"/>
-          <w:lang w:eastAsia="pt-BR"/>
-        </w:rPr>
-        <w:br w:type="textWrapping" w:clear="all"/>
-      </w:r>
-    </w:p>
-    <w:p>
-      <w:pPr>
-        <w:shd w:val="clear" w:color="auto" w:fill="FFFFFF"/>
-        <w:spacing w:after="150" w:line="360" w:lineRule="atLeast"/>
-        <w:outlineLvl w:val="1"/>
-        <w:rPr>
-          <w:rFonts w:ascii="DauphinPlain" w:eastAsia="Times New Roman" w:hAnsi="DauphinPlain" w:cs="Arial"/>
-          <w:color w:val="000000"/>
-          <w:sz w:val="36"/>
-          <w:szCs w:val="36"/>
-          <w:lang w:eastAsia="pt-BR"/>
-        </w:rPr>
-      </w:pPr>
-      <w:r>
-        <w:rPr>
-          <w:rFonts w:ascii="DauphinPlain" w:eastAsia="Times New Roman" w:hAnsi="DauphinPlain" w:cs="Arial"/>
-          <w:color w:val="000000"/>
-          <w:sz w:val="36"/>
-          <w:szCs w:val="36"/>
-          <w:lang w:eastAsia="pt-BR"/>
-        </w:rPr>
-        <w:t>De onde ele vem?</w:t>
-      </w:r>
-    </w:p>
-    <w:p>
-      <w:pPr>
-        <w:shd w:val="clear" w:color="auto" w:fill="FFFFFF"/>
-        <w:spacing w:after="225" w:line="240" w:lineRule="auto"/>
-        <w:jc w:val="both"/>
-        <w:rPr>
-          <w:rFonts w:ascii="Arial" w:eastAsia="Times New Roman" w:hAnsi="Arial" w:cs="Arial"/>
-          <w:color w:val="000000"/>
-          <w:sz w:val="21"/>
-          <w:szCs w:val="21"/>
-          <w:lang w:eastAsia="pt-BR"/>
-        </w:rPr>
-      </w:pPr>
-      <w:r>
-        <w:rPr>
-          <w:rFonts w:ascii="Arial" w:eastAsia="Times New Roman" w:hAnsi="Arial" w:cs="Arial"/>
-          <w:color w:val="000000"/>
-          <w:sz w:val="21"/>
-          <w:szCs w:val="21"/>
-          <w:lang w:eastAsia="pt-BR"/>
-        </w:rPr>
-        <w:t xml:space="preserve">Ao contrário do que se acredita, </w:t>
-      </w:r>
-      <w:proofErr w:type="spellStart"/>
-      <w:r>
-        <w:rPr>
-          <w:rFonts w:ascii="Arial" w:eastAsia="Times New Roman" w:hAnsi="Arial" w:cs="Arial"/>
-          <w:color w:val="000000"/>
-          <w:sz w:val="21"/>
-          <w:szCs w:val="21"/>
-          <w:lang w:eastAsia="pt-BR"/>
-        </w:rPr>
-        <w:t>Lorem</w:t>
-      </w:r>
-      <w:proofErr w:type="spellEnd"/>
-      <w:r>
-        <w:rPr>
-          <w:rFonts w:ascii="Arial" w:eastAsia="Times New Roman" w:hAnsi="Arial" w:cs="Arial"/>
-          <w:color w:val="000000"/>
-          <w:sz w:val="21"/>
-          <w:szCs w:val="21"/>
-          <w:lang w:eastAsia="pt-BR"/>
-        </w:rPr>
-        <w:t xml:space="preserve"> Ipsum não é simplesmente um texto randômico. Com mais de 2000 anos, suas raízes podem ser encontradas em uma obra de literatura latina clássica datada de 45 AC. Richard </w:t>
-      </w:r>
-      <w:proofErr w:type="spellStart"/>
-      <w:r>
-        <w:rPr>
-          <w:rFonts w:ascii="Arial" w:eastAsia="Times New Roman" w:hAnsi="Arial" w:cs="Arial"/>
-          <w:color w:val="000000"/>
-          <w:sz w:val="21"/>
-          <w:szCs w:val="21"/>
-          <w:lang w:eastAsia="pt-BR"/>
-        </w:rPr>
-        <w:t>McClintock</w:t>
-      </w:r>
-      <w:proofErr w:type="spellEnd"/>
-      <w:r>
-        <w:rPr>
-          <w:rFonts w:ascii="Arial" w:eastAsia="Times New Roman" w:hAnsi="Arial" w:cs="Arial"/>
-          <w:color w:val="000000"/>
-          <w:sz w:val="21"/>
-          <w:szCs w:val="21"/>
-          <w:lang w:eastAsia="pt-BR"/>
-        </w:rPr>
-        <w:t xml:space="preserve">, um professor de latim do </w:t>
-      </w:r>
-      <w:proofErr w:type="spellStart"/>
-      <w:r>
-        <w:rPr>
-          <w:rFonts w:ascii="Arial" w:eastAsia="Times New Roman" w:hAnsi="Arial" w:cs="Arial"/>
-          <w:color w:val="000000"/>
-          <w:sz w:val="21"/>
-          <w:szCs w:val="21"/>
-          <w:lang w:eastAsia="pt-BR"/>
-        </w:rPr>
-        <w:t>Hampden</w:t>
-      </w:r>
-      <w:proofErr w:type="spellEnd"/>
-      <w:r>
-        <w:rPr>
-          <w:rFonts w:ascii="Arial" w:eastAsia="Times New Roman" w:hAnsi="Arial" w:cs="Arial"/>
-          <w:color w:val="000000"/>
-          <w:sz w:val="21"/>
-          <w:szCs w:val="21"/>
-          <w:lang w:eastAsia="pt-BR"/>
-        </w:rPr>
-        <w:t xml:space="preserve">-Sydney </w:t>
-      </w:r>
-      <w:proofErr w:type="spellStart"/>
-      <w:r>
-        <w:rPr>
-          <w:rFonts w:ascii="Arial" w:eastAsia="Times New Roman" w:hAnsi="Arial" w:cs="Arial"/>
-          <w:color w:val="000000"/>
-          <w:sz w:val="21"/>
-          <w:szCs w:val="21"/>
-          <w:lang w:eastAsia="pt-BR"/>
-        </w:rPr>
-        <w:t>College</w:t>
-      </w:r>
-      <w:proofErr w:type="spellEnd"/>
-      <w:r>
-        <w:rPr>
-          <w:rFonts w:ascii="Arial" w:eastAsia="Times New Roman" w:hAnsi="Arial" w:cs="Arial"/>
-          <w:color w:val="000000"/>
-          <w:sz w:val="21"/>
-          <w:szCs w:val="21"/>
-          <w:lang w:eastAsia="pt-BR"/>
-        </w:rPr>
-        <w:t xml:space="preserve"> na Virginia, pesquisou uma das mais obscuras palavras em latim, </w:t>
-      </w:r>
-      <w:proofErr w:type="spellStart"/>
-      <w:r>
-        <w:rPr>
-          <w:rFonts w:ascii="Arial" w:eastAsia="Times New Roman" w:hAnsi="Arial" w:cs="Arial"/>
-          <w:color w:val="000000"/>
-          <w:sz w:val="21"/>
-          <w:szCs w:val="21"/>
-          <w:lang w:eastAsia="pt-BR"/>
-        </w:rPr>
-        <w:t>consectetur</w:t>
-      </w:r>
-      <w:proofErr w:type="spellEnd"/>
-      <w:r>
-        <w:rPr>
-          <w:rFonts w:ascii="Arial" w:eastAsia="Times New Roman" w:hAnsi="Arial" w:cs="Arial"/>
-          <w:color w:val="000000"/>
-          <w:sz w:val="21"/>
-          <w:szCs w:val="21"/>
-          <w:lang w:eastAsia="pt-BR"/>
-        </w:rPr>
-        <w:t xml:space="preserve">, oriunda de uma passagem de </w:t>
-      </w:r>
-      <w:proofErr w:type="spellStart"/>
-      <w:r>
-        <w:rPr>
-          <w:rFonts w:ascii="Arial" w:eastAsia="Times New Roman" w:hAnsi="Arial" w:cs="Arial"/>
-          <w:color w:val="000000"/>
-          <w:sz w:val="21"/>
-          <w:szCs w:val="21"/>
-          <w:lang w:eastAsia="pt-BR"/>
-        </w:rPr>
-        <w:t>Lorem</w:t>
-      </w:r>
-      <w:proofErr w:type="spellEnd"/>
-      <w:r>
-        <w:rPr>
-          <w:rFonts w:ascii="Arial" w:eastAsia="Times New Roman" w:hAnsi="Arial" w:cs="Arial"/>
-          <w:color w:val="000000"/>
-          <w:sz w:val="21"/>
-          <w:szCs w:val="21"/>
-          <w:lang w:eastAsia="pt-BR"/>
-        </w:rPr>
-        <w:t xml:space="preserve"> Ipsum, e, procurando por entre citações da palavra na literatura clássica, descobriu a sua indubitável origem. </w:t>
-      </w:r>
-      <w:proofErr w:type="spellStart"/>
-      <w:r>
-        <w:rPr>
-          <w:rFonts w:ascii="Arial" w:eastAsia="Times New Roman" w:hAnsi="Arial" w:cs="Arial"/>
-          <w:color w:val="000000"/>
-          <w:sz w:val="21"/>
-          <w:szCs w:val="21"/>
-          <w:lang w:eastAsia="pt-BR"/>
-        </w:rPr>
-        <w:t>Lorem</w:t>
-      </w:r>
-      <w:proofErr w:type="spellEnd"/>
-      <w:r>
-        <w:rPr>
-          <w:rFonts w:ascii="Arial" w:eastAsia="Times New Roman" w:hAnsi="Arial" w:cs="Arial"/>
-          <w:color w:val="000000"/>
-          <w:sz w:val="21"/>
-          <w:szCs w:val="21"/>
-          <w:lang w:eastAsia="pt-BR"/>
-        </w:rPr>
-        <w:t xml:space="preserve"> Ipsum vem das seções 1.10.32 e 1.10.33 do "de </w:t>
-      </w:r>
-      <w:proofErr w:type="spellStart"/>
-      <w:r>
-        <w:rPr>
-          <w:rFonts w:ascii="Arial" w:eastAsia="Times New Roman" w:hAnsi="Arial" w:cs="Arial"/>
-          <w:color w:val="000000"/>
-          <w:sz w:val="21"/>
-          <w:szCs w:val="21"/>
-          <w:lang w:eastAsia="pt-BR"/>
-        </w:rPr>
-        <w:t>Finibus</w:t>
-      </w:r>
-      <w:proofErr w:type="spellEnd"/>
-      <w:r>
-        <w:rPr>
-          <w:rFonts w:ascii="Arial" w:eastAsia="Times New Roman" w:hAnsi="Arial" w:cs="Arial"/>
-          <w:color w:val="000000"/>
-          <w:sz w:val="21"/>
-          <w:szCs w:val="21"/>
-          <w:lang w:eastAsia="pt-BR"/>
-        </w:rPr>
-        <w:t xml:space="preserve"> </w:t>
-      </w:r>
-      <w:proofErr w:type="spellStart"/>
-      <w:r>
-        <w:rPr>
-          <w:rFonts w:ascii="Arial" w:eastAsia="Times New Roman" w:hAnsi="Arial" w:cs="Arial"/>
-          <w:color w:val="000000"/>
-          <w:sz w:val="21"/>
-          <w:szCs w:val="21"/>
-          <w:lang w:eastAsia="pt-BR"/>
-        </w:rPr>
-        <w:t>Bonorum</w:t>
-      </w:r>
-      <w:proofErr w:type="spellEnd"/>
-      <w:r>
-        <w:rPr>
-          <w:rFonts w:ascii="Arial" w:eastAsia="Times New Roman" w:hAnsi="Arial" w:cs="Arial"/>
-          <w:color w:val="000000"/>
-          <w:sz w:val="21"/>
-          <w:szCs w:val="21"/>
-          <w:lang w:eastAsia="pt-BR"/>
-        </w:rPr>
-        <w:t xml:space="preserve"> et </w:t>
-      </w:r>
-      <w:proofErr w:type="spellStart"/>
-      <w:r>
-        <w:rPr>
-          <w:rFonts w:ascii="Arial" w:eastAsia="Times New Roman" w:hAnsi="Arial" w:cs="Arial"/>
-          <w:color w:val="000000"/>
-          <w:sz w:val="21"/>
-          <w:szCs w:val="21"/>
-          <w:lang w:eastAsia="pt-BR"/>
-        </w:rPr>
-        <w:t>Malorum</w:t>
-      </w:r>
-      <w:proofErr w:type="spellEnd"/>
-      <w:r>
-        <w:rPr>
-          <w:rFonts w:ascii="Arial" w:eastAsia="Times New Roman" w:hAnsi="Arial" w:cs="Arial"/>
-          <w:color w:val="000000"/>
-          <w:sz w:val="21"/>
-          <w:szCs w:val="21"/>
-          <w:lang w:eastAsia="pt-BR"/>
-        </w:rPr>
-        <w:t xml:space="preserve">" (Os Extremos do Bem e do Mal), de Cícero, escrito em 45 AC. Este livro é um tratado de teoria da ética muito popular na época da Renascença. A primeira linha de </w:t>
-      </w:r>
-      <w:proofErr w:type="spellStart"/>
-      <w:r>
-        <w:rPr>
-          <w:rFonts w:ascii="Arial" w:eastAsia="Times New Roman" w:hAnsi="Arial" w:cs="Arial"/>
-          <w:color w:val="000000"/>
-          <w:sz w:val="21"/>
-          <w:szCs w:val="21"/>
-          <w:lang w:eastAsia="pt-BR"/>
-        </w:rPr>
-        <w:t>Lorem</w:t>
-      </w:r>
-      <w:proofErr w:type="spellEnd"/>
-      <w:r>
-        <w:rPr>
-          <w:rFonts w:ascii="Arial" w:eastAsia="Times New Roman" w:hAnsi="Arial" w:cs="Arial"/>
-          <w:color w:val="000000"/>
-          <w:sz w:val="21"/>
-          <w:szCs w:val="21"/>
-          <w:lang w:eastAsia="pt-BR"/>
-        </w:rPr>
-        <w:t xml:space="preserve"> Ipsum, "</w:t>
-      </w:r>
-      <w:proofErr w:type="spellStart"/>
-      <w:r>
-        <w:rPr>
-          <w:rFonts w:ascii="Arial" w:eastAsia="Times New Roman" w:hAnsi="Arial" w:cs="Arial"/>
-          <w:color w:val="000000"/>
-          <w:sz w:val="21"/>
-          <w:szCs w:val="21"/>
-          <w:lang w:eastAsia="pt-BR"/>
-        </w:rPr>
-        <w:t>Lorem</w:t>
-      </w:r>
-      <w:proofErr w:type="spellEnd"/>
-      <w:r>
-        <w:rPr>
-          <w:rFonts w:ascii="Arial" w:eastAsia="Times New Roman" w:hAnsi="Arial" w:cs="Arial"/>
-          <w:color w:val="000000"/>
-          <w:sz w:val="21"/>
-          <w:szCs w:val="21"/>
-          <w:lang w:eastAsia="pt-BR"/>
-        </w:rPr>
-        <w:t xml:space="preserve"> Ipsum </w:t>
-      </w:r>
-      <w:proofErr w:type="spellStart"/>
-      <w:r>
-        <w:rPr>
-          <w:rFonts w:ascii="Arial" w:eastAsia="Times New Roman" w:hAnsi="Arial" w:cs="Arial"/>
-          <w:color w:val="000000"/>
-          <w:sz w:val="21"/>
-          <w:szCs w:val="21"/>
-          <w:lang w:eastAsia="pt-BR"/>
-        </w:rPr>
-        <w:t>dolor</w:t>
-      </w:r>
-      <w:proofErr w:type="spellEnd"/>
-      <w:r>
-        <w:rPr>
-          <w:rFonts w:ascii="Arial" w:eastAsia="Times New Roman" w:hAnsi="Arial" w:cs="Arial"/>
-          <w:color w:val="000000"/>
-          <w:sz w:val="21"/>
-          <w:szCs w:val="21"/>
-          <w:lang w:eastAsia="pt-BR"/>
-        </w:rPr>
-        <w:t xml:space="preserve"> </w:t>
-      </w:r>
-      <w:proofErr w:type="spellStart"/>
-      <w:r>
-        <w:rPr>
-          <w:rFonts w:ascii="Arial" w:eastAsia="Times New Roman" w:hAnsi="Arial" w:cs="Arial"/>
-          <w:color w:val="000000"/>
-          <w:sz w:val="21"/>
-          <w:szCs w:val="21"/>
-          <w:lang w:eastAsia="pt-BR"/>
-        </w:rPr>
-        <w:t>sit</w:t>
-      </w:r>
-      <w:proofErr w:type="spellEnd"/>
-      <w:r>
-        <w:rPr>
-          <w:rFonts w:ascii="Arial" w:eastAsia="Times New Roman" w:hAnsi="Arial" w:cs="Arial"/>
-          <w:color w:val="000000"/>
-          <w:sz w:val="21"/>
-          <w:szCs w:val="21"/>
-          <w:lang w:eastAsia="pt-BR"/>
-        </w:rPr>
-        <w:t xml:space="preserve"> </w:t>
-      </w:r>
-      <w:proofErr w:type="spellStart"/>
-      <w:r>
-        <w:rPr>
-          <w:rFonts w:ascii="Arial" w:eastAsia="Times New Roman" w:hAnsi="Arial" w:cs="Arial"/>
-          <w:color w:val="000000"/>
-          <w:sz w:val="21"/>
-          <w:szCs w:val="21"/>
-          <w:lang w:eastAsia="pt-BR"/>
-        </w:rPr>
-        <w:t>amet</w:t>
-      </w:r>
-      <w:proofErr w:type="spellEnd"/>
-      <w:r>
-        <w:rPr>
-          <w:rFonts w:ascii="Arial" w:eastAsia="Times New Roman" w:hAnsi="Arial" w:cs="Arial"/>
-          <w:color w:val="000000"/>
-          <w:sz w:val="21"/>
-          <w:szCs w:val="21"/>
-          <w:lang w:eastAsia="pt-BR"/>
-        </w:rPr>
-        <w:t>..." vem de uma linha na seção 1.10.32.</w:t>
-      </w:r>
-    </w:p>
-    <w:p>
-      <w:pPr>
-        <w:shd w:val="clear" w:color="auto" w:fill="FFFFFF"/>
-        <w:spacing w:after="225" w:line="240" w:lineRule="auto"/>
-        <w:jc w:val="both"/>
-        <w:rPr>
-          <w:rFonts w:ascii="Arial" w:eastAsia="Times New Roman" w:hAnsi="Arial" w:cs="Arial"/>
-          <w:color w:val="000000"/>
-          <w:sz w:val="21"/>
-          <w:szCs w:val="21"/>
-          <w:lang w:eastAsia="pt-BR"/>
-        </w:rPr>
-      </w:pPr>
-      <w:r>
-        <w:rPr>
-          <w:rFonts w:ascii="Arial" w:eastAsia="Times New Roman" w:hAnsi="Arial" w:cs="Arial"/>
-          <w:color w:val="000000"/>
-          <w:sz w:val="21"/>
-          <w:szCs w:val="21"/>
-          <w:lang w:eastAsia="pt-BR"/>
-        </w:rPr>
-        <w:t xml:space="preserve">O trecho padrão original de </w:t>
-      </w:r>
-      <w:proofErr w:type="spellStart"/>
-      <w:r>
-        <w:rPr>
-          <w:rFonts w:ascii="Arial" w:eastAsia="Times New Roman" w:hAnsi="Arial" w:cs="Arial"/>
-          <w:color w:val="000000"/>
-          <w:sz w:val="21"/>
-          <w:szCs w:val="21"/>
-          <w:lang w:eastAsia="pt-BR"/>
-        </w:rPr>
-        <w:t>Lorem</w:t>
-      </w:r>
-      <w:proofErr w:type="spellEnd"/>
-      <w:r>
-        <w:rPr>
-          <w:rFonts w:ascii="Arial" w:eastAsia="Times New Roman" w:hAnsi="Arial" w:cs="Arial"/>
-          <w:color w:val="000000"/>
-          <w:sz w:val="21"/>
-          <w:szCs w:val="21"/>
-          <w:lang w:eastAsia="pt-BR"/>
-        </w:rPr>
-        <w:t xml:space="preserve"> Ipsum, usado desde o século XVI, está reproduzido abaixo para os interessados. Seções 1.10.32 e 1.10.33 de "de </w:t>
-      </w:r>
-      <w:proofErr w:type="spellStart"/>
-      <w:r>
-        <w:rPr>
-          <w:rFonts w:ascii="Arial" w:eastAsia="Times New Roman" w:hAnsi="Arial" w:cs="Arial"/>
-          <w:color w:val="000000"/>
-          <w:sz w:val="21"/>
-          <w:szCs w:val="21"/>
-          <w:lang w:eastAsia="pt-BR"/>
-        </w:rPr>
-        <w:t>Finibus</w:t>
-      </w:r>
-      <w:proofErr w:type="spellEnd"/>
-      <w:r>
-        <w:rPr>
-          <w:rFonts w:ascii="Arial" w:eastAsia="Times New Roman" w:hAnsi="Arial" w:cs="Arial"/>
-          <w:color w:val="000000"/>
-          <w:sz w:val="21"/>
-          <w:szCs w:val="21"/>
-          <w:lang w:eastAsia="pt-BR"/>
-        </w:rPr>
-        <w:t xml:space="preserve"> </w:t>
-      </w:r>
-      <w:proofErr w:type="spellStart"/>
-      <w:r>
-        <w:rPr>
-          <w:rFonts w:ascii="Arial" w:eastAsia="Times New Roman" w:hAnsi="Arial" w:cs="Arial"/>
-          <w:color w:val="000000"/>
-          <w:sz w:val="21"/>
-          <w:szCs w:val="21"/>
-          <w:lang w:eastAsia="pt-BR"/>
-        </w:rPr>
-        <w:t>Bonorum</w:t>
-      </w:r>
-      <w:proofErr w:type="spellEnd"/>
-      <w:r>
-        <w:rPr>
-          <w:rFonts w:ascii="Arial" w:eastAsia="Times New Roman" w:hAnsi="Arial" w:cs="Arial"/>
-          <w:color w:val="000000"/>
-          <w:sz w:val="21"/>
-          <w:szCs w:val="21"/>
-          <w:lang w:eastAsia="pt-BR"/>
-        </w:rPr>
-        <w:t xml:space="preserve"> et </w:t>
-      </w:r>
-      <w:proofErr w:type="spellStart"/>
-      <w:r>
-        <w:rPr>
-          <w:rFonts w:ascii="Arial" w:eastAsia="Times New Roman" w:hAnsi="Arial" w:cs="Arial"/>
-          <w:color w:val="000000"/>
-          <w:sz w:val="21"/>
-          <w:szCs w:val="21"/>
-          <w:lang w:eastAsia="pt-BR"/>
-        </w:rPr>
-        <w:t>Malorum</w:t>
-      </w:r>
-      <w:proofErr w:type="spellEnd"/>
-      <w:r>
-        <w:rPr>
-          <w:rFonts w:ascii="Arial" w:eastAsia="Times New Roman" w:hAnsi="Arial" w:cs="Arial"/>
-          <w:color w:val="000000"/>
-          <w:sz w:val="21"/>
-          <w:szCs w:val="21"/>
-          <w:lang w:eastAsia="pt-BR"/>
-        </w:rPr>
-        <w:t xml:space="preserve">" de Cicero também foram reproduzidas abaixo em sua forma exata original, acompanhada das versões para o inglês da tradução feita por H. </w:t>
-      </w:r>
-      <w:proofErr w:type="spellStart"/>
-      <w:r>
-        <w:rPr>
-          <w:rFonts w:ascii="Arial" w:eastAsia="Times New Roman" w:hAnsi="Arial" w:cs="Arial"/>
-          <w:color w:val="000000"/>
-          <w:sz w:val="21"/>
-          <w:szCs w:val="21"/>
-          <w:lang w:eastAsia="pt-BR"/>
-        </w:rPr>
-        <w:t>Rackham</w:t>
-      </w:r>
-      <w:proofErr w:type="spellEnd"/>
-      <w:r>
-        <w:rPr>
-          <w:rFonts w:ascii="Arial" w:eastAsia="Times New Roman" w:hAnsi="Arial" w:cs="Arial"/>
-          <w:color w:val="000000"/>
-          <w:sz w:val="21"/>
-          <w:szCs w:val="21"/>
-          <w:lang w:eastAsia="pt-BR"/>
-        </w:rPr>
-        <w:t xml:space="preserve"> em 1914.</w:t>
-      </w:r>
-    </w:p>
-    <w:tbl>
-      <w:tblPr>
-        <w:tblStyle w:val="TableGrid"/>
-        <w:tblW w:w="0" w:type="auto"/>
-        <w:tblLook w:val="04A0" w:firstRow="1" w:lastRow="0" w:firstColumn="1" w:lastColumn="0" w:noHBand="0" w:noVBand="1"/>
-        <w:tblCaption w:val="Tabela 2"/>
-      </w:tblPr>
-      <w:tblGrid>
-        <w:gridCol w:w="8494"/>
-      </w:tblGrid>
-      <w:tr>
         <w:tc>
           <w:tcPr>
-            <w:tcW w:w="8494" w:type="dxa"/>
-            <w:tcBorders>
-              <w:top w:val="nil"/>
-              <w:left w:val="nil"/>
-              <w:bottom w:val="nil"/>
-              <w:right w:val="nil"/>
-            </w:tcBorders>
+            <w:tcW w:w="4247" w:type="dxa"/>
           </w:tcPr>
           <w:p>
             <w:pPr>
@@ -1401,13 +642,27 @@
     <w:p>
       <w:pPr>
         <w:shd w:val="clear" w:color="auto" w:fill="FFFFFF"/>
-        <w:spacing w:after="150" w:line="360" w:lineRule="atLeast"/>
-        <w:outlineLvl w:val="1"/>
-        <w:rPr>
-          <w:rFonts w:ascii="DauphinPlain" w:eastAsia="Times New Roman" w:hAnsi="DauphinPlain" w:cs="Arial"/>
-          <w:color w:val="000000"/>
-          <w:sz w:val="36"/>
-          <w:szCs w:val="36"/>
+        <w:spacing w:after="0" w:line="240" w:lineRule="auto"/>
+        <w:jc w:val="both"/>
+        <w:rPr>
+          <w:rFonts w:ascii="Arial" w:eastAsia="Times New Roman" w:hAnsi="Arial" w:cs="Arial"/>
+          <w:color w:val="000000"/>
+          <w:sz w:val="21"/>
+          <w:szCs w:val="21"/>
+          <w:lang w:eastAsia="pt-BR"/>
+        </w:rPr>
+      </w:pPr>
+    </w:p>
+    <w:p>
+      <w:pPr>
+        <w:shd w:val="clear" w:color="auto" w:fill="FFFFFF"/>
+        <w:spacing w:after="0" w:line="240" w:lineRule="auto"/>
+        <w:jc w:val="both"/>
+        <w:rPr>
+          <w:rFonts w:ascii="Arial" w:eastAsia="Times New Roman" w:hAnsi="Arial" w:cs="Arial"/>
+          <w:color w:val="000000"/>
+          <w:sz w:val="21"/>
+          <w:szCs w:val="21"/>
           <w:lang w:eastAsia="pt-BR"/>
         </w:rPr>
       </w:pPr>
@@ -1433,6 +688,729 @@
           <w:szCs w:val="36"/>
           <w:lang w:eastAsia="pt-BR"/>
         </w:rPr>
+        <w:t>Porque nós o usamos?</w:t>
+      </w:r>
+    </w:p>
+    <w:p>
+      <w:pPr>
+        <w:shd w:val="clear" w:color="auto" w:fill="FFFFFF"/>
+        <w:spacing w:after="225" w:line="240" w:lineRule="auto"/>
+        <w:jc w:val="both"/>
+        <w:rPr>
+          <w:rFonts w:ascii="Arial" w:eastAsia="Times New Roman" w:hAnsi="Arial" w:cs="Arial"/>
+          <w:color w:val="000000"/>
+          <w:sz w:val="21"/>
+          <w:szCs w:val="21"/>
+          <w:lang w:eastAsia="pt-BR"/>
+        </w:rPr>
+      </w:pPr>
+      <w:r>
+        <w:rPr>
+          <w:rFonts w:ascii="Arial" w:eastAsia="Times New Roman" w:hAnsi="Arial" w:cs="Arial"/>
+          <w:color w:val="000000"/>
+          <w:sz w:val="21"/>
+          <w:szCs w:val="21"/>
+          <w:lang w:eastAsia="pt-BR"/>
+        </w:rPr>
+        <w:t xml:space="preserve">É um fato conhecido de todos que um leitor se distrairá com o conteúdo de texto legível de uma página quando estiver examinando sua diagramação. A vantagem de usar </w:t>
+      </w:r>
+      <w:proofErr w:type="spellStart"/>
+      <w:r>
+        <w:rPr>
+          <w:rFonts w:ascii="Arial" w:eastAsia="Times New Roman" w:hAnsi="Arial" w:cs="Arial"/>
+          <w:color w:val="000000"/>
+          <w:sz w:val="21"/>
+          <w:szCs w:val="21"/>
+          <w:lang w:eastAsia="pt-BR"/>
+        </w:rPr>
+        <w:t>Lorem</w:t>
+      </w:r>
+      <w:proofErr w:type="spellEnd"/>
+      <w:r>
+        <w:rPr>
+          <w:rFonts w:ascii="Arial" w:eastAsia="Times New Roman" w:hAnsi="Arial" w:cs="Arial"/>
+          <w:color w:val="000000"/>
+          <w:sz w:val="21"/>
+          <w:szCs w:val="21"/>
+          <w:lang w:eastAsia="pt-BR"/>
+        </w:rPr>
+        <w:t xml:space="preserve"> Ipsum é que ele tem uma distribuição normal de letras, ao contrário de "Conteúdo aqui, conteúdo aqui", fazendo com que ele tenha uma aparência similar </w:t>
+      </w:r>
+      <w:proofErr w:type="spellStart"/>
+      <w:r>
+        <w:rPr>
+          <w:rFonts w:ascii="Arial" w:eastAsia="Times New Roman" w:hAnsi="Arial" w:cs="Arial"/>
+          <w:color w:val="000000"/>
+          <w:sz w:val="21"/>
+          <w:szCs w:val="21"/>
+          <w:lang w:eastAsia="pt-BR"/>
+        </w:rPr>
+        <w:t>a</w:t>
+      </w:r>
+      <w:proofErr w:type="spellEnd"/>
+      <w:r>
+        <w:rPr>
+          <w:rFonts w:ascii="Arial" w:eastAsia="Times New Roman" w:hAnsi="Arial" w:cs="Arial"/>
+          <w:color w:val="000000"/>
+          <w:sz w:val="21"/>
+          <w:szCs w:val="21"/>
+          <w:lang w:eastAsia="pt-BR"/>
+        </w:rPr>
+        <w:t xml:space="preserve"> de um texto legível. Muitos softwares de publicação e editores de páginas na internet agora usam </w:t>
+      </w:r>
+      <w:proofErr w:type="spellStart"/>
+      <w:r>
+        <w:rPr>
+          <w:rFonts w:ascii="Arial" w:eastAsia="Times New Roman" w:hAnsi="Arial" w:cs="Arial"/>
+          <w:color w:val="000000"/>
+          <w:sz w:val="21"/>
+          <w:szCs w:val="21"/>
+          <w:lang w:eastAsia="pt-BR"/>
+        </w:rPr>
+        <w:t>Lorem</w:t>
+      </w:r>
+      <w:proofErr w:type="spellEnd"/>
+      <w:r>
+        <w:rPr>
+          <w:rFonts w:ascii="Arial" w:eastAsia="Times New Roman" w:hAnsi="Arial" w:cs="Arial"/>
+          <w:color w:val="000000"/>
+          <w:sz w:val="21"/>
+          <w:szCs w:val="21"/>
+          <w:lang w:eastAsia="pt-BR"/>
+        </w:rPr>
+        <w:t xml:space="preserve"> Ipsum como texto-modelo padrão, e uma rápida busca por '</w:t>
+      </w:r>
+      <w:proofErr w:type="spellStart"/>
+      <w:r>
+        <w:rPr>
+          <w:rFonts w:ascii="Arial" w:eastAsia="Times New Roman" w:hAnsi="Arial" w:cs="Arial"/>
+          <w:color w:val="000000"/>
+          <w:sz w:val="21"/>
+          <w:szCs w:val="21"/>
+          <w:lang w:eastAsia="pt-BR"/>
+        </w:rPr>
+        <w:t>lorem</w:t>
+      </w:r>
+      <w:proofErr w:type="spellEnd"/>
+      <w:r>
+        <w:rPr>
+          <w:rFonts w:ascii="Arial" w:eastAsia="Times New Roman" w:hAnsi="Arial" w:cs="Arial"/>
+          <w:color w:val="000000"/>
+          <w:sz w:val="21"/>
+          <w:szCs w:val="21"/>
+          <w:lang w:eastAsia="pt-BR"/>
+        </w:rPr>
+        <w:t xml:space="preserve"> ipsum' mostra vários websites ainda em sua fase de construção. Várias versões novas surgiram ao longo dos anos, eventualmente por acidente, e às vezes de propósito (injetando humor, e coisas do gênero).</w:t>
+      </w:r>
+    </w:p>
+    <w:p>
+      <w:pPr>
+        <w:shd w:val="clear" w:color="auto" w:fill="FFFFFF"/>
+        <w:spacing w:after="0" w:line="240" w:lineRule="auto"/>
+        <w:jc w:val="center"/>
+        <w:rPr>
+          <w:rFonts w:ascii="Arial" w:eastAsia="Times New Roman" w:hAnsi="Arial" w:cs="Arial"/>
+          <w:color w:val="000000"/>
+          <w:sz w:val="21"/>
+          <w:szCs w:val="21"/>
+          <w:lang w:eastAsia="pt-BR"/>
+        </w:rPr>
+      </w:pPr>
+      <w:r>
+        <w:rPr>
+          <w:rFonts w:ascii="Arial" w:eastAsia="Times New Roman" w:hAnsi="Arial" w:cs="Arial"/>
+          <w:color w:val="000000"/>
+          <w:sz w:val="21"/>
+          <w:szCs w:val="21"/>
+          <w:lang w:eastAsia="pt-BR"/>
+        </w:rPr>
+        <w:br w:type="textWrapping" w:clear="all"/>
+      </w:r>
+    </w:p>
+    <w:p>
+      <w:pPr>
+        <w:shd w:val="clear" w:color="auto" w:fill="FFFFFF"/>
+        <w:spacing w:after="150" w:line="360" w:lineRule="atLeast"/>
+        <w:outlineLvl w:val="1"/>
+        <w:rPr>
+          <w:rFonts w:ascii="DauphinPlain" w:eastAsia="Times New Roman" w:hAnsi="DauphinPlain" w:cs="Arial"/>
+          <w:color w:val="000000"/>
+          <w:sz w:val="36"/>
+          <w:szCs w:val="36"/>
+          <w:lang w:eastAsia="pt-BR"/>
+        </w:rPr>
+      </w:pPr>
+      <w:r>
+        <w:rPr>
+          <w:rFonts w:ascii="DauphinPlain" w:eastAsia="Times New Roman" w:hAnsi="DauphinPlain" w:cs="Arial"/>
+          <w:color w:val="000000"/>
+          <w:sz w:val="36"/>
+          <w:szCs w:val="36"/>
+          <w:lang w:eastAsia="pt-BR"/>
+        </w:rPr>
+        <w:t>De onde ele vem?</w:t>
+      </w:r>
+    </w:p>
+    <w:p>
+      <w:pPr>
+        <w:shd w:val="clear" w:color="auto" w:fill="FFFFFF"/>
+        <w:spacing w:after="225" w:line="240" w:lineRule="auto"/>
+        <w:jc w:val="both"/>
+        <w:rPr>
+          <w:rFonts w:ascii="Arial" w:eastAsia="Times New Roman" w:hAnsi="Arial" w:cs="Arial"/>
+          <w:color w:val="000000"/>
+          <w:sz w:val="21"/>
+          <w:szCs w:val="21"/>
+          <w:lang w:eastAsia="pt-BR"/>
+        </w:rPr>
+      </w:pPr>
+      <w:r>
+        <w:rPr>
+          <w:rFonts w:ascii="Arial" w:eastAsia="Times New Roman" w:hAnsi="Arial" w:cs="Arial"/>
+          <w:color w:val="000000"/>
+          <w:sz w:val="21"/>
+          <w:szCs w:val="21"/>
+          <w:lang w:eastAsia="pt-BR"/>
+        </w:rPr>
+        <w:t xml:space="preserve">Ao contrário do que se acredita, </w:t>
+      </w:r>
+      <w:proofErr w:type="spellStart"/>
+      <w:r>
+        <w:rPr>
+          <w:rFonts w:ascii="Arial" w:eastAsia="Times New Roman" w:hAnsi="Arial" w:cs="Arial"/>
+          <w:color w:val="000000"/>
+          <w:sz w:val="21"/>
+          <w:szCs w:val="21"/>
+          <w:lang w:eastAsia="pt-BR"/>
+        </w:rPr>
+        <w:t>Lorem</w:t>
+      </w:r>
+      <w:proofErr w:type="spellEnd"/>
+      <w:r>
+        <w:rPr>
+          <w:rFonts w:ascii="Arial" w:eastAsia="Times New Roman" w:hAnsi="Arial" w:cs="Arial"/>
+          <w:color w:val="000000"/>
+          <w:sz w:val="21"/>
+          <w:szCs w:val="21"/>
+          <w:lang w:eastAsia="pt-BR"/>
+        </w:rPr>
+        <w:t xml:space="preserve"> Ipsum não é simplesmente um texto randômico. Com mais de 2000 anos, suas raízes podem ser encontradas em uma obra de literatura latina clássica datada de 45 AC. Richard </w:t>
+      </w:r>
+      <w:proofErr w:type="spellStart"/>
+      <w:r>
+        <w:rPr>
+          <w:rFonts w:ascii="Arial" w:eastAsia="Times New Roman" w:hAnsi="Arial" w:cs="Arial"/>
+          <w:color w:val="000000"/>
+          <w:sz w:val="21"/>
+          <w:szCs w:val="21"/>
+          <w:lang w:eastAsia="pt-BR"/>
+        </w:rPr>
+        <w:t>McClintock</w:t>
+      </w:r>
+      <w:proofErr w:type="spellEnd"/>
+      <w:r>
+        <w:rPr>
+          <w:rFonts w:ascii="Arial" w:eastAsia="Times New Roman" w:hAnsi="Arial" w:cs="Arial"/>
+          <w:color w:val="000000"/>
+          <w:sz w:val="21"/>
+          <w:szCs w:val="21"/>
+          <w:lang w:eastAsia="pt-BR"/>
+        </w:rPr>
+        <w:t xml:space="preserve">, um professor de latim do </w:t>
+      </w:r>
+      <w:proofErr w:type="spellStart"/>
+      <w:r>
+        <w:rPr>
+          <w:rFonts w:ascii="Arial" w:eastAsia="Times New Roman" w:hAnsi="Arial" w:cs="Arial"/>
+          <w:color w:val="000000"/>
+          <w:sz w:val="21"/>
+          <w:szCs w:val="21"/>
+          <w:lang w:eastAsia="pt-BR"/>
+        </w:rPr>
+        <w:t>Hampden</w:t>
+      </w:r>
+      <w:proofErr w:type="spellEnd"/>
+      <w:r>
+        <w:rPr>
+          <w:rFonts w:ascii="Arial" w:eastAsia="Times New Roman" w:hAnsi="Arial" w:cs="Arial"/>
+          <w:color w:val="000000"/>
+          <w:sz w:val="21"/>
+          <w:szCs w:val="21"/>
+          <w:lang w:eastAsia="pt-BR"/>
+        </w:rPr>
+        <w:t xml:space="preserve">-Sydney </w:t>
+      </w:r>
+      <w:proofErr w:type="spellStart"/>
+      <w:r>
+        <w:rPr>
+          <w:rFonts w:ascii="Arial" w:eastAsia="Times New Roman" w:hAnsi="Arial" w:cs="Arial"/>
+          <w:color w:val="000000"/>
+          <w:sz w:val="21"/>
+          <w:szCs w:val="21"/>
+          <w:lang w:eastAsia="pt-BR"/>
+        </w:rPr>
+        <w:t>College</w:t>
+      </w:r>
+      <w:proofErr w:type="spellEnd"/>
+      <w:r>
+        <w:rPr>
+          <w:rFonts w:ascii="Arial" w:eastAsia="Times New Roman" w:hAnsi="Arial" w:cs="Arial"/>
+          <w:color w:val="000000"/>
+          <w:sz w:val="21"/>
+          <w:szCs w:val="21"/>
+          <w:lang w:eastAsia="pt-BR"/>
+        </w:rPr>
+        <w:t xml:space="preserve"> na Virginia, pesquisou uma das mais obscuras palavras em latim, </w:t>
+      </w:r>
+      <w:proofErr w:type="spellStart"/>
+      <w:r>
+        <w:rPr>
+          <w:rFonts w:ascii="Arial" w:eastAsia="Times New Roman" w:hAnsi="Arial" w:cs="Arial"/>
+          <w:color w:val="000000"/>
+          <w:sz w:val="21"/>
+          <w:szCs w:val="21"/>
+          <w:lang w:eastAsia="pt-BR"/>
+        </w:rPr>
+        <w:t>consectetur</w:t>
+      </w:r>
+      <w:proofErr w:type="spellEnd"/>
+      <w:r>
+        <w:rPr>
+          <w:rFonts w:ascii="Arial" w:eastAsia="Times New Roman" w:hAnsi="Arial" w:cs="Arial"/>
+          <w:color w:val="000000"/>
+          <w:sz w:val="21"/>
+          <w:szCs w:val="21"/>
+          <w:lang w:eastAsia="pt-BR"/>
+        </w:rPr>
+        <w:t xml:space="preserve">, oriunda de uma passagem de </w:t>
+      </w:r>
+      <w:proofErr w:type="spellStart"/>
+      <w:r>
+        <w:rPr>
+          <w:rFonts w:ascii="Arial" w:eastAsia="Times New Roman" w:hAnsi="Arial" w:cs="Arial"/>
+          <w:color w:val="000000"/>
+          <w:sz w:val="21"/>
+          <w:szCs w:val="21"/>
+          <w:lang w:eastAsia="pt-BR"/>
+        </w:rPr>
+        <w:t>Lorem</w:t>
+      </w:r>
+      <w:proofErr w:type="spellEnd"/>
+      <w:r>
+        <w:rPr>
+          <w:rFonts w:ascii="Arial" w:eastAsia="Times New Roman" w:hAnsi="Arial" w:cs="Arial"/>
+          <w:color w:val="000000"/>
+          <w:sz w:val="21"/>
+          <w:szCs w:val="21"/>
+          <w:lang w:eastAsia="pt-BR"/>
+        </w:rPr>
+        <w:t xml:space="preserve"> </w:t>
+      </w:r>
+      <w:bookmarkStart w:id="0" w:name="_GoBack"/>
+      <w:r>
+        <w:rPr>
+          <w:rFonts w:ascii="Arial" w:eastAsia="Times New Roman" w:hAnsi="Arial" w:cs="Arial"/>
+          <w:b/>
+          <w:color w:val="FF0000"/>
+          <w:sz w:val="36"/>
+          <w:szCs w:val="21"/>
+          <w:u w:val="single"/>
+          <w:lang w:eastAsia="pt-BR"/>
+        </w:rPr>
+        <w:t>$</w:t>
+      </w:r>
+      <w:proofErr w:type="spellStart"/>
+      <w:r>
+        <w:rPr>
+          <w:rFonts w:ascii="Arial" w:eastAsia="Times New Roman" w:hAnsi="Arial" w:cs="Arial"/>
+          <w:b/>
+          <w:color w:val="FF0000"/>
+          <w:sz w:val="36"/>
+          <w:szCs w:val="21"/>
+          <w:u w:val="single"/>
+          <w:lang w:eastAsia="pt-BR"/>
+        </w:rPr>
+        <w:t>FindAndReplaceMe</w:t>
+      </w:r>
+      <w:proofErr w:type="spellEnd"/>
+      <w:r>
+        <w:rPr>
+          <w:rFonts w:ascii="Arial" w:eastAsia="Times New Roman" w:hAnsi="Arial" w:cs="Arial"/>
+          <w:b/>
+          <w:color w:val="FF0000"/>
+          <w:sz w:val="36"/>
+          <w:szCs w:val="21"/>
+          <w:u w:val="single"/>
+          <w:lang w:eastAsia="pt-BR"/>
+        </w:rPr>
+        <w:t>$</w:t>
+      </w:r>
+      <w:bookmarkEnd w:id="0"/>
+      <w:r>
+        <w:rPr>
+          <w:rFonts w:ascii="Arial" w:eastAsia="Times New Roman" w:hAnsi="Arial" w:cs="Arial"/>
+          <w:color w:val="000000"/>
+          <w:sz w:val="21"/>
+          <w:szCs w:val="21"/>
+          <w:lang w:eastAsia="pt-BR"/>
+        </w:rPr>
+        <w:t xml:space="preserve"> Ipsum, e, procurando por entre citações da palavra na literatura clássica, descobriu a sua indubitável origem. </w:t>
+      </w:r>
+      <w:proofErr w:type="spellStart"/>
+      <w:r>
+        <w:rPr>
+          <w:rFonts w:ascii="Arial" w:eastAsia="Times New Roman" w:hAnsi="Arial" w:cs="Arial"/>
+          <w:color w:val="000000"/>
+          <w:sz w:val="21"/>
+          <w:szCs w:val="21"/>
+          <w:lang w:eastAsia="pt-BR"/>
+        </w:rPr>
+        <w:t>Lorem</w:t>
+      </w:r>
+      <w:proofErr w:type="spellEnd"/>
+      <w:r>
+        <w:rPr>
+          <w:rFonts w:ascii="Arial" w:eastAsia="Times New Roman" w:hAnsi="Arial" w:cs="Arial"/>
+          <w:color w:val="000000"/>
+          <w:sz w:val="21"/>
+          <w:szCs w:val="21"/>
+          <w:lang w:eastAsia="pt-BR"/>
+        </w:rPr>
+        <w:t xml:space="preserve"> Ipsum vem das seções 1.10.32 e 1.10.33 do "de </w:t>
+      </w:r>
+      <w:proofErr w:type="spellStart"/>
+      <w:r>
+        <w:rPr>
+          <w:rFonts w:ascii="Arial" w:eastAsia="Times New Roman" w:hAnsi="Arial" w:cs="Arial"/>
+          <w:color w:val="000000"/>
+          <w:sz w:val="21"/>
+          <w:szCs w:val="21"/>
+          <w:lang w:eastAsia="pt-BR"/>
+        </w:rPr>
+        <w:t>Finibus</w:t>
+      </w:r>
+      <w:proofErr w:type="spellEnd"/>
+      <w:r>
+        <w:rPr>
+          <w:rFonts w:ascii="Arial" w:eastAsia="Times New Roman" w:hAnsi="Arial" w:cs="Arial"/>
+          <w:color w:val="000000"/>
+          <w:sz w:val="21"/>
+          <w:szCs w:val="21"/>
+          <w:lang w:eastAsia="pt-BR"/>
+        </w:rPr>
+        <w:t xml:space="preserve"> </w:t>
+      </w:r>
+      <w:proofErr w:type="spellStart"/>
+      <w:r>
+        <w:rPr>
+          <w:rFonts w:ascii="Arial" w:eastAsia="Times New Roman" w:hAnsi="Arial" w:cs="Arial"/>
+          <w:color w:val="000000"/>
+          <w:sz w:val="21"/>
+          <w:szCs w:val="21"/>
+          <w:lang w:eastAsia="pt-BR"/>
+        </w:rPr>
+        <w:t>Bonorum</w:t>
+      </w:r>
+      <w:proofErr w:type="spellEnd"/>
+      <w:r>
+        <w:rPr>
+          <w:rFonts w:ascii="Arial" w:eastAsia="Times New Roman" w:hAnsi="Arial" w:cs="Arial"/>
+          <w:color w:val="000000"/>
+          <w:sz w:val="21"/>
+          <w:szCs w:val="21"/>
+          <w:lang w:eastAsia="pt-BR"/>
+        </w:rPr>
+        <w:t xml:space="preserve"> et </w:t>
+      </w:r>
+      <w:proofErr w:type="spellStart"/>
+      <w:r>
+        <w:rPr>
+          <w:rFonts w:ascii="Arial" w:eastAsia="Times New Roman" w:hAnsi="Arial" w:cs="Arial"/>
+          <w:color w:val="000000"/>
+          <w:sz w:val="21"/>
+          <w:szCs w:val="21"/>
+          <w:lang w:eastAsia="pt-BR"/>
+        </w:rPr>
+        <w:t>Malorum</w:t>
+      </w:r>
+      <w:proofErr w:type="spellEnd"/>
+      <w:r>
+        <w:rPr>
+          <w:rFonts w:ascii="Arial" w:eastAsia="Times New Roman" w:hAnsi="Arial" w:cs="Arial"/>
+          <w:color w:val="000000"/>
+          <w:sz w:val="21"/>
+          <w:szCs w:val="21"/>
+          <w:lang w:eastAsia="pt-BR"/>
+        </w:rPr>
+        <w:t xml:space="preserve">" (Os Extremos do Bem e do Mal), de Cícero, escrito em 45 AC. Este livro é um tratado de teoria da ética muito popular na época da Renascença. A primeira linha de </w:t>
+      </w:r>
+      <w:proofErr w:type="spellStart"/>
+      <w:r>
+        <w:rPr>
+          <w:rFonts w:ascii="Arial" w:eastAsia="Times New Roman" w:hAnsi="Arial" w:cs="Arial"/>
+          <w:color w:val="000000"/>
+          <w:sz w:val="21"/>
+          <w:szCs w:val="21"/>
+          <w:lang w:eastAsia="pt-BR"/>
+        </w:rPr>
+        <w:t>Lorem</w:t>
+      </w:r>
+      <w:proofErr w:type="spellEnd"/>
+      <w:r>
+        <w:rPr>
+          <w:rFonts w:ascii="Arial" w:eastAsia="Times New Roman" w:hAnsi="Arial" w:cs="Arial"/>
+          <w:color w:val="000000"/>
+          <w:sz w:val="21"/>
+          <w:szCs w:val="21"/>
+          <w:lang w:eastAsia="pt-BR"/>
+        </w:rPr>
+        <w:t xml:space="preserve"> Ipsum, "</w:t>
+      </w:r>
+      <w:proofErr w:type="spellStart"/>
+      <w:r>
+        <w:rPr>
+          <w:rFonts w:ascii="Arial" w:eastAsia="Times New Roman" w:hAnsi="Arial" w:cs="Arial"/>
+          <w:color w:val="000000"/>
+          <w:sz w:val="21"/>
+          <w:szCs w:val="21"/>
+          <w:lang w:eastAsia="pt-BR"/>
+        </w:rPr>
+        <w:t>Lorem</w:t>
+      </w:r>
+      <w:proofErr w:type="spellEnd"/>
+      <w:r>
+        <w:rPr>
+          <w:rFonts w:ascii="Arial" w:eastAsia="Times New Roman" w:hAnsi="Arial" w:cs="Arial"/>
+          <w:color w:val="000000"/>
+          <w:sz w:val="21"/>
+          <w:szCs w:val="21"/>
+          <w:lang w:eastAsia="pt-BR"/>
+        </w:rPr>
+        <w:t xml:space="preserve"> Ipsum </w:t>
+      </w:r>
+      <w:proofErr w:type="spellStart"/>
+      <w:r>
+        <w:rPr>
+          <w:rFonts w:ascii="Arial" w:eastAsia="Times New Roman" w:hAnsi="Arial" w:cs="Arial"/>
+          <w:color w:val="000000"/>
+          <w:sz w:val="21"/>
+          <w:szCs w:val="21"/>
+          <w:lang w:eastAsia="pt-BR"/>
+        </w:rPr>
+        <w:t>dolor</w:t>
+      </w:r>
+      <w:proofErr w:type="spellEnd"/>
+      <w:r>
+        <w:rPr>
+          <w:rFonts w:ascii="Arial" w:eastAsia="Times New Roman" w:hAnsi="Arial" w:cs="Arial"/>
+          <w:color w:val="000000"/>
+          <w:sz w:val="21"/>
+          <w:szCs w:val="21"/>
+          <w:lang w:eastAsia="pt-BR"/>
+        </w:rPr>
+        <w:t xml:space="preserve"> </w:t>
+      </w:r>
+      <w:proofErr w:type="spellStart"/>
+      <w:r>
+        <w:rPr>
+          <w:rFonts w:ascii="Arial" w:eastAsia="Times New Roman" w:hAnsi="Arial" w:cs="Arial"/>
+          <w:color w:val="000000"/>
+          <w:sz w:val="21"/>
+          <w:szCs w:val="21"/>
+          <w:lang w:eastAsia="pt-BR"/>
+        </w:rPr>
+        <w:t>sit</w:t>
+      </w:r>
+      <w:proofErr w:type="spellEnd"/>
+      <w:r>
+        <w:rPr>
+          <w:rFonts w:ascii="Arial" w:eastAsia="Times New Roman" w:hAnsi="Arial" w:cs="Arial"/>
+          <w:color w:val="000000"/>
+          <w:sz w:val="21"/>
+          <w:szCs w:val="21"/>
+          <w:lang w:eastAsia="pt-BR"/>
+        </w:rPr>
+        <w:t xml:space="preserve"> </w:t>
+      </w:r>
+      <w:proofErr w:type="spellStart"/>
+      <w:r>
+        <w:rPr>
+          <w:rFonts w:ascii="Arial" w:eastAsia="Times New Roman" w:hAnsi="Arial" w:cs="Arial"/>
+          <w:color w:val="000000"/>
+          <w:sz w:val="21"/>
+          <w:szCs w:val="21"/>
+          <w:lang w:eastAsia="pt-BR"/>
+        </w:rPr>
+        <w:t>amet</w:t>
+      </w:r>
+      <w:proofErr w:type="spellEnd"/>
+      <w:r>
+        <w:rPr>
+          <w:rFonts w:ascii="Arial" w:eastAsia="Times New Roman" w:hAnsi="Arial" w:cs="Arial"/>
+          <w:color w:val="000000"/>
+          <w:sz w:val="21"/>
+          <w:szCs w:val="21"/>
+          <w:lang w:eastAsia="pt-BR"/>
+        </w:rPr>
+        <w:t>..." vem de uma linha na seção 1.10.32.</w:t>
+      </w:r>
+    </w:p>
+    <w:p>
+      <w:pPr>
+        <w:shd w:val="clear" w:color="auto" w:fill="FFFFFF"/>
+        <w:spacing w:after="225" w:line="240" w:lineRule="auto"/>
+        <w:jc w:val="both"/>
+        <w:rPr>
+          <w:rFonts w:ascii="Arial" w:eastAsia="Times New Roman" w:hAnsi="Arial" w:cs="Arial"/>
+          <w:color w:val="000000"/>
+          <w:sz w:val="21"/>
+          <w:szCs w:val="21"/>
+          <w:lang w:eastAsia="pt-BR"/>
+        </w:rPr>
+      </w:pPr>
+      <w:r>
+        <w:rPr>
+          <w:rFonts w:ascii="Arial" w:eastAsia="Times New Roman" w:hAnsi="Arial" w:cs="Arial"/>
+          <w:color w:val="000000"/>
+          <w:sz w:val="21"/>
+          <w:szCs w:val="21"/>
+          <w:lang w:eastAsia="pt-BR"/>
+        </w:rPr>
+        <w:t xml:space="preserve">O trecho padrão original de </w:t>
+      </w:r>
+      <w:proofErr w:type="spellStart"/>
+      <w:r>
+        <w:rPr>
+          <w:rFonts w:ascii="Arial" w:eastAsia="Times New Roman" w:hAnsi="Arial" w:cs="Arial"/>
+          <w:color w:val="000000"/>
+          <w:sz w:val="21"/>
+          <w:szCs w:val="21"/>
+          <w:lang w:eastAsia="pt-BR"/>
+        </w:rPr>
+        <w:t>Lorem</w:t>
+      </w:r>
+      <w:proofErr w:type="spellEnd"/>
+      <w:r>
+        <w:rPr>
+          <w:rFonts w:ascii="Arial" w:eastAsia="Times New Roman" w:hAnsi="Arial" w:cs="Arial"/>
+          <w:color w:val="000000"/>
+          <w:sz w:val="21"/>
+          <w:szCs w:val="21"/>
+          <w:lang w:eastAsia="pt-BR"/>
+        </w:rPr>
+        <w:t xml:space="preserve"> Ipsum, usado desde o século XVI, está reproduzido abaixo para os interessados. Seções 1.10.32 e 1.10.33 de "de </w:t>
+      </w:r>
+      <w:proofErr w:type="spellStart"/>
+      <w:r>
+        <w:rPr>
+          <w:rFonts w:ascii="Arial" w:eastAsia="Times New Roman" w:hAnsi="Arial" w:cs="Arial"/>
+          <w:color w:val="000000"/>
+          <w:sz w:val="21"/>
+          <w:szCs w:val="21"/>
+          <w:lang w:eastAsia="pt-BR"/>
+        </w:rPr>
+        <w:t>Finibus</w:t>
+      </w:r>
+      <w:proofErr w:type="spellEnd"/>
+      <w:r>
+        <w:rPr>
+          <w:rFonts w:ascii="Arial" w:eastAsia="Times New Roman" w:hAnsi="Arial" w:cs="Arial"/>
+          <w:color w:val="000000"/>
+          <w:sz w:val="21"/>
+          <w:szCs w:val="21"/>
+          <w:lang w:eastAsia="pt-BR"/>
+        </w:rPr>
+        <w:t xml:space="preserve"> </w:t>
+      </w:r>
+      <w:proofErr w:type="spellStart"/>
+      <w:r>
+        <w:rPr>
+          <w:rFonts w:ascii="Arial" w:eastAsia="Times New Roman" w:hAnsi="Arial" w:cs="Arial"/>
+          <w:color w:val="000000"/>
+          <w:sz w:val="21"/>
+          <w:szCs w:val="21"/>
+          <w:lang w:eastAsia="pt-BR"/>
+        </w:rPr>
+        <w:t>Bonorum</w:t>
+      </w:r>
+      <w:proofErr w:type="spellEnd"/>
+      <w:r>
+        <w:rPr>
+          <w:rFonts w:ascii="Arial" w:eastAsia="Times New Roman" w:hAnsi="Arial" w:cs="Arial"/>
+          <w:color w:val="000000"/>
+          <w:sz w:val="21"/>
+          <w:szCs w:val="21"/>
+          <w:lang w:eastAsia="pt-BR"/>
+        </w:rPr>
+        <w:t xml:space="preserve"> et </w:t>
+      </w:r>
+      <w:proofErr w:type="spellStart"/>
+      <w:r>
+        <w:rPr>
+          <w:rFonts w:ascii="Arial" w:eastAsia="Times New Roman" w:hAnsi="Arial" w:cs="Arial"/>
+          <w:color w:val="000000"/>
+          <w:sz w:val="21"/>
+          <w:szCs w:val="21"/>
+          <w:lang w:eastAsia="pt-BR"/>
+        </w:rPr>
+        <w:t>Malorum</w:t>
+      </w:r>
+      <w:proofErr w:type="spellEnd"/>
+      <w:r>
+        <w:rPr>
+          <w:rFonts w:ascii="Arial" w:eastAsia="Times New Roman" w:hAnsi="Arial" w:cs="Arial"/>
+          <w:color w:val="000000"/>
+          <w:sz w:val="21"/>
+          <w:szCs w:val="21"/>
+          <w:lang w:eastAsia="pt-BR"/>
+        </w:rPr>
+        <w:t xml:space="preserve">" de Cicero também foram reproduzidas abaixo em sua forma exata original, acompanhada das versões para o inglês da tradução feita por H. </w:t>
+      </w:r>
+      <w:proofErr w:type="spellStart"/>
+      <w:r>
+        <w:rPr>
+          <w:rFonts w:ascii="Arial" w:eastAsia="Times New Roman" w:hAnsi="Arial" w:cs="Arial"/>
+          <w:color w:val="000000"/>
+          <w:sz w:val="21"/>
+          <w:szCs w:val="21"/>
+          <w:lang w:eastAsia="pt-BR"/>
+        </w:rPr>
+        <w:t>Rackham</w:t>
+      </w:r>
+      <w:proofErr w:type="spellEnd"/>
+      <w:r>
+        <w:rPr>
+          <w:rFonts w:ascii="Arial" w:eastAsia="Times New Roman" w:hAnsi="Arial" w:cs="Arial"/>
+          <w:color w:val="000000"/>
+          <w:sz w:val="21"/>
+          <w:szCs w:val="21"/>
+          <w:lang w:eastAsia="pt-BR"/>
+        </w:rPr>
+        <w:t xml:space="preserve"> em 1914.</w:t>
+      </w:r>
+    </w:p>
+    <w:p>
+      <w:pPr>
+        <w:shd w:val="clear" w:color="auto" w:fill="FFFFFF"/>
+        <w:spacing w:after="150" w:line="360" w:lineRule="atLeast"/>
+        <w:outlineLvl w:val="1"/>
+        <w:rPr>
+          <w:rFonts w:ascii="DauphinPlain" w:eastAsia="Times New Roman" w:hAnsi="DauphinPlain" w:cs="Arial"/>
+          <w:color w:val="000000"/>
+          <w:sz w:val="36"/>
+          <w:szCs w:val="36"/>
+          <w:lang w:eastAsia="pt-BR"/>
+        </w:rPr>
+      </w:pPr>
+      <w:r>
+        <w:rPr>
+          <w:rFonts w:ascii="DauphinPlain" w:eastAsia="Times New Roman" w:hAnsi="DauphinPlain" w:cs="Arial"/>
+          <w:color w:val="000000"/>
+          <w:sz w:val="36"/>
+          <w:szCs w:val="36"/>
+          <w:lang w:eastAsia="pt-BR"/>
+        </w:rPr>
+        <w:lastRenderedPageBreak/>
         <w:t xml:space="preserve">Onde posso </w:t>
       </w:r>
       <w:proofErr w:type="spellStart"/>
@@ -1685,9 +1663,9 @@
                   <o:lock v:ext="edit" aspectratio="t"/>
                 </v:shapetype>
                 <v:shape id="_x0000_i1042" type="#_x0000_t75" style="width:25.5pt;height:18pt" o:ole="">
-                  <v:imagedata r:id="rId6" o:title=""/>
+                  <v:imagedata r:id="rId4" o:title=""/>
                 </v:shape>
-                <w:control r:id="rId7" w:name="DefaultOcxName" w:shapeid="_x0000_i1042"/>
+                <w:control r:id="rId5" w:name="DefaultOcxName" w:shapeid="_x0000_i1042"/>
               </w:object>
             </w:r>
           </w:p>
@@ -1753,9 +1731,9 @@
                     </w:rPr>
                     <w:object w:dxaOrig="4320" w:dyaOrig="4320">
                       <v:shape id="_x0000_i1044" type="#_x0000_t75" style="width:20.25pt;height:18pt" o:ole="">
-                        <v:imagedata r:id="rId8" o:title=""/>
+                        <v:imagedata r:id="rId6" o:title=""/>
                       </v:shape>
-                      <w:control r:id="rId9" w:name="DefaultOcxName1" w:shapeid="_x0000_i1044"/>
+                      <w:control r:id="rId7" w:name="DefaultOcxName1" w:shapeid="_x0000_i1044"/>
                     </w:object>
                   </w:r>
                 </w:p>
@@ -1782,6 +1760,7 @@
                       <w:lang w:eastAsia="pt-BR"/>
                     </w:rPr>
                   </w:pPr>
+                  <w:proofErr w:type="gramStart"/>
                   <w:r>
                     <w:rPr>
                       <w:rFonts w:ascii="Times New Roman" w:eastAsia="Times New Roman" w:hAnsi="Times New Roman" w:cs="Times New Roman"/>
@@ -1791,6 +1770,7 @@
                     </w:rPr>
                     <w:t>parágrafos</w:t>
                   </w:r>
+                  <w:proofErr w:type="gramEnd"/>
                 </w:p>
               </w:tc>
             </w:tr>
@@ -1828,9 +1808,9 @@
                     </w:rPr>
                     <w:object w:dxaOrig="4320" w:dyaOrig="4320">
                       <v:shape id="_x0000_i1047" type="#_x0000_t75" style="width:20.25pt;height:18pt" o:ole="">
-                        <v:imagedata r:id="rId10" o:title=""/>
+                        <v:imagedata r:id="rId8" o:title=""/>
                       </v:shape>
-                      <w:control r:id="rId11" w:name="DefaultOcxName2" w:shapeid="_x0000_i1047"/>
+                      <w:control r:id="rId9" w:name="DefaultOcxName2" w:shapeid="_x0000_i1047"/>
                     </w:object>
                   </w:r>
                 </w:p>
@@ -1857,6 +1837,7 @@
                       <w:lang w:eastAsia="pt-BR"/>
                     </w:rPr>
                   </w:pPr>
+                  <w:proofErr w:type="gramStart"/>
                   <w:r>
                     <w:rPr>
                       <w:rFonts w:ascii="Times New Roman" w:eastAsia="Times New Roman" w:hAnsi="Times New Roman" w:cs="Times New Roman"/>
@@ -1866,6 +1847,7 @@
                     </w:rPr>
                     <w:t>palavras</w:t>
                   </w:r>
+                  <w:proofErr w:type="gramEnd"/>
                 </w:p>
               </w:tc>
             </w:tr>
@@ -1903,9 +1885,9 @@
                     </w:rPr>
                     <w:object w:dxaOrig="4320" w:dyaOrig="4320">
                       <v:shape id="_x0000_i1050" type="#_x0000_t75" style="width:20.25pt;height:18pt" o:ole="">
-                        <v:imagedata r:id="rId10" o:title=""/>
+                        <v:imagedata r:id="rId8" o:title=""/>
                       </v:shape>
-                      <w:control r:id="rId12" w:name="DefaultOcxName3" w:shapeid="_x0000_i1050"/>
+                      <w:control r:id="rId10" w:name="DefaultOcxName3" w:shapeid="_x0000_i1050"/>
                     </w:object>
                   </w:r>
                 </w:p>
@@ -1932,6 +1914,7 @@
                       <w:lang w:eastAsia="pt-BR"/>
                     </w:rPr>
                   </w:pPr>
+                  <w:proofErr w:type="gramStart"/>
                   <w:r>
                     <w:rPr>
                       <w:rFonts w:ascii="Times New Roman" w:eastAsia="Times New Roman" w:hAnsi="Times New Roman" w:cs="Times New Roman"/>
@@ -1941,6 +1924,7 @@
                     </w:rPr>
                     <w:t>bytes</w:t>
                   </w:r>
+                  <w:proofErr w:type="gramEnd"/>
                 </w:p>
               </w:tc>
             </w:tr>
@@ -1978,9 +1962,9 @@
                     </w:rPr>
                     <w:object w:dxaOrig="4320" w:dyaOrig="4320">
                       <v:shape id="_x0000_i1053" type="#_x0000_t75" style="width:20.25pt;height:18pt" o:ole="">
-                        <v:imagedata r:id="rId10" o:title=""/>
+                        <v:imagedata r:id="rId8" o:title=""/>
                       </v:shape>
-                      <w:control r:id="rId13" w:name="DefaultOcxName4" w:shapeid="_x0000_i1053"/>
+                      <w:control r:id="rId11" w:name="DefaultOcxName4" w:shapeid="_x0000_i1053"/>
                     </w:object>
                   </w:r>
                 </w:p>
@@ -2007,6 +1991,7 @@
                       <w:lang w:eastAsia="pt-BR"/>
                     </w:rPr>
                   </w:pPr>
+                  <w:proofErr w:type="gramStart"/>
                   <w:r>
                     <w:rPr>
                       <w:rFonts w:ascii="Times New Roman" w:eastAsia="Times New Roman" w:hAnsi="Times New Roman" w:cs="Times New Roman"/>
@@ -2016,6 +2001,7 @@
                     </w:rPr>
                     <w:t>listas</w:t>
                   </w:r>
+                  <w:proofErr w:type="gramEnd"/>
                 </w:p>
               </w:tc>
             </w:tr>
@@ -2064,9 +2050,9 @@
               </w:rPr>
               <w:object w:dxaOrig="4320" w:dyaOrig="4320">
                 <v:shape id="_x0000_i1056" type="#_x0000_t75" style="width:20.25pt;height:18pt" o:ole="">
-                  <v:imagedata r:id="rId14" o:title=""/>
+                  <v:imagedata r:id="rId12" o:title=""/>
                 </v:shape>
-                <w:control r:id="rId15" w:name="DefaultOcxName5" w:shapeid="_x0000_i1056"/>
+                <w:control r:id="rId13" w:name="DefaultOcxName5" w:shapeid="_x0000_i1056"/>
               </w:object>
             </w:r>
           </w:p>
@@ -2290,9 +2276,9 @@
               </w:rPr>
               <w:object w:dxaOrig="4320" w:dyaOrig="4320">
                 <v:shape id="_x0000_i1059" type="#_x0000_t75" style="width:81.75pt;height:22.5pt" o:ole="">
-                  <v:imagedata r:id="rId16" o:title=""/>
+                  <v:imagedata r:id="rId14" o:title=""/>
                 </v:shape>
-                <w:control r:id="rId17" w:name="DefaultOcxName6" w:shapeid="_x0000_i1059"/>
+                <w:control r:id="rId15" w:name="DefaultOcxName6" w:shapeid="_x0000_i1059"/>
               </w:object>
             </w:r>
           </w:p>
@@ -2336,58 +2322,8 @@
 </w:document>
 </file>
 
-<file path=word/endnotes.xml><?xml version="1.0" encoding="utf-8"?>
-<w:endnotes xmlns:wpc="http://schemas.microsoft.com/office/word/2010/wordprocessingCanvas" xmlns:cx="http://schemas.microsoft.com/office/drawing/2014/chartex" xmlns:cx1="http://schemas.microsoft.com/office/drawing/2015/9/8/chartex" xmlns:cx2="http://schemas.microsoft.com/office/drawing/2015/10/21/chartex" xmlns:cx3="http://schemas.microsoft.com/office/drawing/2016/5/9/chartex" xmlns:cx4="http://schemas.microsoft.com/office/drawing/2016/5/10/chartex" xmlns:cx5="http://schemas.microsoft.com/office/drawing/2016/5/11/chartex" xmlns:cx6="http://schemas.microsoft.com/office/drawing/2016/5/12/chartex" xmlns:cx7="http://schemas.microsoft.com/office/drawing/2016/5/13/chartex" xmlns:cx8="http://schemas.microsoft.com/office/drawing/2016/5/14/chartex" xmlns:mc="http://schemas.openxmlformats.org/markup-compatibility/2006" xmlns:aink="http://schemas.microsoft.com/office/drawing/2016/ink" xmlns:am3d="http://schemas.microsoft.com/office/drawing/2017/model3d" xmlns:o="urn:schemas-microsoft-com:office:office" xmlns:r="http://schemas.openxmlformats.org/officeDocument/2006/relationships" xmlns:m="http://schemas.openxmlformats.org/officeDocument/2006/math" xmlns:v="urn:schemas-microsoft-com:vml" xmlns:wp14="http://schemas.microsoft.com/office/word/2010/wordprocessingDrawing" xmlns:wp="http://schemas.openxmlformats.org/drawingml/2006/wordprocessingDrawing" xmlns:w10="urn:schemas-microsoft-com:office:word" xmlns:w="http://schemas.openxmlformats.org/wordprocessingml/2006/main" xmlns:w14="http://schemas.microsoft.com/office/word/2010/wordml" xmlns:w15="http://schemas.microsoft.com/office/word/2012/wordml" xmlns:w16cid="http://schemas.microsoft.com/office/word/2016/wordml/cid" xmlns:w16se="http://schemas.microsoft.com/office/word/2015/wordml/symex" xmlns:wpg="http://schemas.microsoft.com/office/word/2010/wordprocessingGroup" xmlns:wpi="http://schemas.microsoft.com/office/word/2010/wordprocessingInk" xmlns:wne="http://schemas.microsoft.com/office/word/2006/wordml" xmlns:wps="http://schemas.microsoft.com/office/word/2010/wordprocessingShape" mc:Ignorable="w14 w15 w16se w16cid wp14">
-  <w:endnote w:type="separator" w:id="-1">
-    <w:p>
-      <w:pPr>
-        <w:spacing w:after="0" w:line="240" w:lineRule="auto"/>
-      </w:pPr>
-      <w:r>
-        <w:separator/>
-      </w:r>
-    </w:p>
-  </w:endnote>
-  <w:endnote w:type="continuationSeparator" w:id="0">
-    <w:p>
-      <w:pPr>
-        <w:spacing w:after="0" w:line="240" w:lineRule="auto"/>
-      </w:pPr>
-      <w:r>
-        <w:continuationSeparator/>
-      </w:r>
-    </w:p>
-  </w:endnote>
-</w:endnotes>
-</file>
-
-<file path=word/footnotes.xml><?xml version="1.0" encoding="utf-8"?>
-<w:footnotes xmlns:wpc="http://schemas.microsoft.com/office/word/2010/wordprocessingCanvas" xmlns:cx="http://schemas.microsoft.com/office/drawing/2014/chartex" xmlns:cx1="http://schemas.microsoft.com/office/drawing/2015/9/8/chartex" xmlns:cx2="http://schemas.microsoft.com/office/drawing/2015/10/21/chartex" xmlns:cx3="http://schemas.microsoft.com/office/drawing/2016/5/9/chartex" xmlns:cx4="http://schemas.microsoft.com/office/drawing/2016/5/10/chartex" xmlns:cx5="http://schemas.microsoft.com/office/drawing/2016/5/11/chartex" xmlns:cx6="http://schemas.microsoft.com/office/drawing/2016/5/12/chartex" xmlns:cx7="http://schemas.microsoft.com/office/drawing/2016/5/13/chartex" xmlns:cx8="http://schemas.microsoft.com/office/drawing/2016/5/14/chartex" xmlns:mc="http://schemas.openxmlformats.org/markup-compatibility/2006" xmlns:aink="http://schemas.microsoft.com/office/drawing/2016/ink" xmlns:am3d="http://schemas.microsoft.com/office/drawing/2017/model3d" xmlns:o="urn:schemas-microsoft-com:office:office" xmlns:r="http://schemas.openxmlformats.org/officeDocument/2006/relationships" xmlns:m="http://schemas.openxmlformats.org/officeDocument/2006/math" xmlns:v="urn:schemas-microsoft-com:vml" xmlns:wp14="http://schemas.microsoft.com/office/word/2010/wordprocessingDrawing" xmlns:wp="http://schemas.openxmlformats.org/drawingml/2006/wordprocessingDrawing" xmlns:w10="urn:schemas-microsoft-com:office:word" xmlns:w="http://schemas.openxmlformats.org/wordprocessingml/2006/main" xmlns:w14="http://schemas.microsoft.com/office/word/2010/wordml" xmlns:w15="http://schemas.microsoft.com/office/word/2012/wordml" xmlns:w16cid="http://schemas.microsoft.com/office/word/2016/wordml/cid" xmlns:w16se="http://schemas.microsoft.com/office/word/2015/wordml/symex" xmlns:wpg="http://schemas.microsoft.com/office/word/2010/wordprocessingGroup" xmlns:wpi="http://schemas.microsoft.com/office/word/2010/wordprocessingInk" xmlns:wne="http://schemas.microsoft.com/office/word/2006/wordml" xmlns:wps="http://schemas.microsoft.com/office/word/2010/wordprocessingShape" mc:Ignorable="w14 w15 w16se w16cid wp14">
-  <w:footnote w:type="separator" w:id="-1">
-    <w:p>
-      <w:pPr>
-        <w:spacing w:after="0" w:line="240" w:lineRule="auto"/>
-      </w:pPr>
-      <w:r>
-        <w:separator/>
-      </w:r>
-    </w:p>
-  </w:footnote>
-  <w:footnote w:type="continuationSeparator" w:id="0">
-    <w:p>
-      <w:pPr>
-        <w:spacing w:after="0" w:line="240" w:lineRule="auto"/>
-      </w:pPr>
-      <w:r>
-        <w:continuationSeparator/>
-      </w:r>
-    </w:p>
-  </w:footnote>
-</w:footnotes>
-</file>
-
 <file path=word/styles.xml><?xml version="1.0" encoding="utf-8"?>
-<w:styles xmlns:mc="http://schemas.openxmlformats.org/markup-compatibility/2006" xmlns:r="http://schemas.openxmlformats.org/officeDocument/2006/relationships" xmlns:w="http://schemas.openxmlformats.org/wordprocessingml/2006/main" xmlns:w14="http://schemas.microsoft.com/office/word/2010/wordml" xmlns:w15="http://schemas.microsoft.com/office/word/2012/wordml" xmlns:w16cid="http://schemas.microsoft.com/office/word/2016/wordml/cid" xmlns:w16se="http://schemas.microsoft.com/office/word/2015/wordml/symex" mc:Ignorable="w14 w15 w16se w16cid">
+<w:styles xmlns:mc="http://schemas.openxmlformats.org/markup-compatibility/2006" xmlns:r="http://schemas.openxmlformats.org/officeDocument/2006/relationships" xmlns:w="http://schemas.openxmlformats.org/wordprocessingml/2006/main" xmlns:w14="http://schemas.microsoft.com/office/word/2010/wordml" xmlns:w15="http://schemas.microsoft.com/office/word/2012/wordml" mc:Ignorable="w14 w15">
   <w:docDefaults>
     <w:rPrDefault>
       <w:rPr>
@@ -2403,7 +2339,7 @@
       </w:pPr>
     </w:pPrDefault>
   </w:docDefaults>
-  <w:latentStyles w:defLockedState="0" w:defUIPriority="99" w:defSemiHidden="0" w:defUnhideWhenUsed="0" w:defQFormat="0" w:count="377">
+  <w:latentStyles w:defLockedState="0" w:defUIPriority="99" w:defSemiHidden="0" w:defUnhideWhenUsed="0" w:defQFormat="0" w:count="371">
     <w:lsdException w:name="Normal" w:uiPriority="0" w:qFormat="1"/>
     <w:lsdException w:name="heading 1" w:uiPriority="9" w:qFormat="1"/>
     <w:lsdException w:name="heading 2" w:semiHidden="1" w:uiPriority="9" w:unhideWhenUsed="1" w:qFormat="1"/>
@@ -2775,12 +2711,6 @@
     <w:lsdException w:name="List Table 5 Dark Accent 6" w:uiPriority="50"/>
     <w:lsdException w:name="List Table 6 Colorful Accent 6" w:uiPriority="51"/>
     <w:lsdException w:name="List Table 7 Colorful Accent 6" w:uiPriority="52"/>
-    <w:lsdException w:name="Mention" w:semiHidden="1" w:unhideWhenUsed="1"/>
-    <w:lsdException w:name="Smart Hyperlink" w:semiHidden="1" w:unhideWhenUsed="1"/>
-    <w:lsdException w:name="Hashtag" w:semiHidden="1" w:unhideWhenUsed="1"/>
-    <w:lsdException w:name="Unresolved Mention" w:semiHidden="1" w:unhideWhenUsed="1"/>
-    <w:lsdException w:name="Smart Link" w:semiHidden="1" w:unhideWhenUsed="1"/>
-    <w:lsdException w:name="Smart Link Error" w:semiHidden="1" w:unhideWhenUsed="1"/>
   </w:latentStyles>
   <w:style w:type="paragraph" w:default="1" w:styleId="Normal">
     <w:name w:val="Normal"/>

</xml_diff>